<commit_message>
Added version 4, and corrected typos
</commit_message>
<xml_diff>
--- a/Rajanna Adeli resume on word Version 1.0.docx
+++ b/Rajanna Adeli resume on word Version 1.0.docx
@@ -338,7 +338,27 @@
           <w:sz w:val="23"/>
           <w:szCs w:val="23"/>
         </w:rPr>
-        <w:t>PROFFESIONAL SUMMARY</w:t>
+        <w:t>PROFES</w:t>
+      </w:r>
+      <w:r>
+        <w:rPr>
+          <w:rFonts w:ascii="Karla" w:hAnsi="Karla" w:cstheme="minorHAnsi"/>
+          <w:b/>
+          <w:bCs/>
+          <w:sz w:val="23"/>
+          <w:szCs w:val="23"/>
+        </w:rPr>
+        <w:t>S</w:t>
+      </w:r>
+      <w:r>
+        <w:rPr>
+          <w:rFonts w:ascii="Karla" w:hAnsi="Karla" w:cstheme="minorHAnsi"/>
+          <w:b/>
+          <w:bCs/>
+          <w:sz w:val="23"/>
+          <w:szCs w:val="23"/>
+        </w:rPr>
+        <w:t>IONAL SUMMARY</w:t>
       </w:r>
     </w:p>
     <w:p>
@@ -874,36 +894,26 @@
           <w:sz w:val="21"/>
           <w:szCs w:val="21"/>
         </w:rPr>
-        <w:t>Next.js, TypeScript</w:t>
-      </w:r>
-      <w:r>
-        <w:rPr>
-          <w:rFonts w:ascii="Karla" w:hAnsi="Karla" w:cs="Calibri"/>
-          <w:b/>
-          <w:bCs/>
+        <w:t>Next.js, TypeScript, MongoDB</w:t>
+      </w:r>
+      <w:r>
+        <w:rPr>
+          <w:rFonts w:ascii="Karla" w:hAnsi="Karla" w:cs="Calibri"/>
           <w:sz w:val="21"/>
           <w:szCs w:val="21"/>
         </w:rPr>
         <w:t xml:space="preserve">, </w:t>
       </w:r>
-      <w:r>
-        <w:rPr>
-          <w:rFonts w:ascii="Karla" w:hAnsi="Karla" w:cs="Calibri"/>
-          <w:b/>
-          <w:bCs/>
-          <w:sz w:val="21"/>
-          <w:szCs w:val="21"/>
-        </w:rPr>
-        <w:t>MongoDB</w:t>
-      </w:r>
-      <w:r>
-        <w:rPr>
-          <w:rFonts w:ascii="Karla" w:hAnsi="Karla" w:cs="Calibri"/>
-          <w:sz w:val="21"/>
-          <w:szCs w:val="21"/>
-        </w:rPr>
-        <w:t>, Cloudinary</w:t>
-      </w:r>
+      <w:proofErr w:type="spellStart"/>
+      <w:r>
+        <w:rPr>
+          <w:rFonts w:ascii="Karla" w:hAnsi="Karla" w:cs="Calibri"/>
+          <w:sz w:val="21"/>
+          <w:szCs w:val="21"/>
+        </w:rPr>
+        <w:t>Cloudinary</w:t>
+      </w:r>
+      <w:proofErr w:type="spellEnd"/>
       <w:r>
         <w:rPr>
           <w:rFonts w:ascii="Karla" w:hAnsi="Karla" w:cs="Calibri"/>
@@ -1006,7 +1016,7 @@
           <w:sz w:val="21"/>
           <w:szCs w:val="21"/>
         </w:rPr>
-        <w:t>image restoration, inpainting, object removal/recoloring, and background removal.</w:t>
+        <w:t>image restoration, object removal/recoloring, and background removal.</w:t>
       </w:r>
       <w:r>
         <w:rPr>
@@ -1331,17 +1341,7 @@
           <w:sz w:val="21"/>
           <w:szCs w:val="21"/>
         </w:rPr>
-        <w:t>posts, messaging, and real-time notifications</w:t>
-      </w:r>
-      <w:r>
-        <w:rPr>
-          <w:rFonts w:ascii="Karla" w:hAnsi="Karla" w:cs="Calibri"/>
-          <w:b/>
-          <w:bCs/>
-          <w:sz w:val="21"/>
-          <w:szCs w:val="21"/>
-        </w:rPr>
-        <w:t>.</w:t>
+        <w:t>posts, messaging, and real-time notifications.</w:t>
       </w:r>
     </w:p>
     <w:p>
@@ -1417,6 +1417,7 @@
           <w:rFonts w:ascii="Karla" w:hAnsi="Karla" w:cstheme="minorHAnsi"/>
           <w:b/>
           <w:bCs/>
+          <w:noProof/>
           <w:sz w:val="23"/>
           <w:szCs w:val="23"/>
         </w:rPr>
@@ -1589,15 +1590,7 @@
           <w:sz w:val="21"/>
           <w:szCs w:val="21"/>
         </w:rPr>
-        <w:t xml:space="preserve">, </w:t>
-      </w:r>
-      <w:r>
-        <w:rPr>
-          <w:rFonts w:ascii="Karla" w:hAnsi="Karla" w:cs="Calibri"/>
-          <w:sz w:val="21"/>
-          <w:szCs w:val="21"/>
-        </w:rPr>
-        <w:t>Framer Motion, GSAP</w:t>
+        <w:t>, Framer Motion, GSAP</w:t>
       </w:r>
       <w:r>
         <w:rPr>
@@ -1805,6 +1798,7 @@
           <w:rFonts w:ascii="Karla" w:hAnsi="Karla" w:cstheme="minorHAnsi"/>
           <w:b/>
           <w:bCs/>
+          <w:noProof/>
           <w:sz w:val="23"/>
           <w:szCs w:val="23"/>
         </w:rPr>
@@ -2052,16 +2046,27 @@
           <w:sz w:val="21"/>
           <w:szCs w:val="21"/>
         </w:rPr>
-        <w:t>SVERI’s COE Pandharpur</w:t>
-      </w:r>
+        <w:t xml:space="preserve">SVERI’s COE </w:t>
+      </w:r>
+      <w:proofErr w:type="spellStart"/>
       <w:r>
         <w:rPr>
           <w:rFonts w:ascii="Karla" w:eastAsia="Tahoma" w:hAnsi="Karla" w:cs="Calibri"/>
           <w:sz w:val="21"/>
           <w:szCs w:val="21"/>
         </w:rPr>
+        <w:t>Pandharpur</w:t>
+      </w:r>
+      <w:proofErr w:type="spellEnd"/>
+      <w:r>
+        <w:rPr>
+          <w:rFonts w:ascii="Karla" w:eastAsia="Tahoma" w:hAnsi="Karla" w:cs="Calibri"/>
+          <w:sz w:val="21"/>
+          <w:szCs w:val="21"/>
+        </w:rPr>
         <w:tab/>
       </w:r>
+      <w:proofErr w:type="gramStart"/>
       <w:r>
         <w:rPr>
           <w:rFonts w:ascii="Karla" w:eastAsia="Tahoma" w:hAnsi="Karla" w:cs="Calibri"/>
@@ -2079,6 +2084,7 @@
         </w:rPr>
         <w:tab/>
       </w:r>
+      <w:proofErr w:type="gramEnd"/>
       <w:r>
         <w:rPr>
           <w:rFonts w:ascii="Karla" w:eastAsia="Tahoma" w:hAnsi="Karla" w:cs="Calibri"/>
@@ -2109,7 +2115,7 @@
           <w:sz w:val="21"/>
           <w:szCs w:val="21"/>
         </w:rPr>
-        <w:tab/>
+        <w:t xml:space="preserve">                            </w:t>
       </w:r>
       <w:r>
         <w:rPr>
@@ -2117,7 +2123,6 @@
           <w:sz w:val="21"/>
           <w:szCs w:val="21"/>
         </w:rPr>
-        <w:tab/>
         <w:t xml:space="preserve">                       </w:t>
       </w:r>
       <w:r>
@@ -2134,7 +2139,23 @@
           <w:sz w:val="21"/>
           <w:szCs w:val="21"/>
         </w:rPr>
-        <w:t>CGPA: 9.3/10</w:t>
+        <w:t xml:space="preserve">CGPA: </w:t>
+      </w:r>
+      <w:r>
+        <w:rPr>
+          <w:rFonts w:ascii="Karla" w:eastAsia="Tahoma" w:hAnsi="Karla" w:cs="Calibri"/>
+          <w:sz w:val="21"/>
+          <w:szCs w:val="21"/>
+        </w:rPr>
+        <w:t>9.0</w:t>
+      </w:r>
+      <w:r>
+        <w:rPr>
+          <w:rFonts w:ascii="Karla" w:eastAsia="Tahoma" w:hAnsi="Karla" w:cs="Calibri"/>
+          <w:sz w:val="21"/>
+          <w:szCs w:val="21"/>
+        </w:rPr>
+        <w:t>/10</w:t>
       </w:r>
     </w:p>
     <w:p>
@@ -2415,6 +2436,7 @@
           <w:rFonts w:ascii="Karla" w:hAnsi="Karla" w:cstheme="minorHAnsi"/>
           <w:b/>
           <w:bCs/>
+          <w:noProof/>
           <w:sz w:val="23"/>
           <w:szCs w:val="23"/>
         </w:rPr>
@@ -2646,7 +2668,27 @@
           <w:sz w:val="21"/>
           <w:szCs w:val="21"/>
         </w:rPr>
-        <w:t>110</w:t>
+        <w:t>1</w:t>
+      </w:r>
+      <w:r>
+        <w:rPr>
+          <w:rFonts w:ascii="Karla" w:hAnsi="Karla" w:cs="Calibri"/>
+          <w:b/>
+          <w:bCs/>
+          <w:sz w:val="21"/>
+          <w:szCs w:val="21"/>
+        </w:rPr>
+        <w:t>2</w:t>
+      </w:r>
+      <w:r>
+        <w:rPr>
+          <w:rFonts w:ascii="Karla" w:hAnsi="Karla" w:cs="Calibri"/>
+          <w:b/>
+          <w:bCs/>
+          <w:sz w:val="21"/>
+          <w:szCs w:val="21"/>
+        </w:rPr>
+        <w:t>0</w:t>
       </w:r>
       <w:r>
         <w:rPr>
@@ -2782,6 +2824,7 @@
           <w:rFonts w:ascii="Karla" w:hAnsi="Karla" w:cstheme="minorHAnsi"/>
           <w:b/>
           <w:bCs/>
+          <w:noProof/>
           <w:sz w:val="23"/>
           <w:szCs w:val="23"/>
         </w:rPr>

</xml_diff>

<commit_message>
Added Final year project
</commit_message>
<xml_diff>
--- a/Rajanna Adeli resume on word Version 1.0.docx
+++ b/Rajanna Adeli resume on word Version 1.0.docx
@@ -196,20 +196,14 @@
     </w:p>
     <w:p>
       <w:pPr>
+        <w:pStyle w:val="Heading1"/>
+        <w:spacing w:before="221" w:after="160" w:line="276" w:lineRule="auto"/>
+        <w:ind w:left="0"/>
         <w:jc w:val="both"/>
         <w:rPr>
-          <w:rFonts w:ascii="Karla" w:hAnsi="Karla" w:cs="Calibri"/>
-          <w:sz w:val="21"/>
-          <w:szCs w:val="21"/>
-        </w:rPr>
-      </w:pPr>
-    </w:p>
-    <w:p>
-      <w:pPr>
-        <w:spacing w:line="360" w:lineRule="auto"/>
-        <w:jc w:val="both"/>
-        <w:rPr>
-          <w:rFonts w:ascii="Karla" w:hAnsi="Karla" w:cs="Calibri"/>
+          <w:rFonts w:ascii="Karla" w:hAnsi="Karla" w:cstheme="minorHAnsi"/>
+          <w:b/>
+          <w:bCs/>
           <w:sz w:val="23"/>
           <w:szCs w:val="23"/>
         </w:rPr>
@@ -222,26 +216,27 @@
       </w:pPr>
       <w:r>
         <w:rPr>
-          <w:rFonts w:ascii="Karla" w:hAnsi="Karla"/>
-          <w:noProof/>
+          <w:rFonts w:ascii="Karla" w:hAnsi="Karla" w:cstheme="minorHAnsi"/>
+          <w:b/>
+          <w:bCs/>
           <w:sz w:val="23"/>
           <w:szCs w:val="23"/>
         </w:rPr>
         <mc:AlternateContent>
           <mc:Choice Requires="wpg">
             <w:drawing>
-              <wp:anchor distT="0" distB="0" distL="114300" distR="114300" simplePos="0" relativeHeight="251665408" behindDoc="0" locked="0" layoutInCell="1" allowOverlap="1" wp14:anchorId="7CC4328F" wp14:editId="1B1950C6">
+              <wp:anchor distT="0" distB="0" distL="114300" distR="114300" simplePos="0" relativeHeight="251681792" behindDoc="0" locked="0" layoutInCell="1" allowOverlap="1" wp14:anchorId="5E15A555" wp14:editId="43AC9249">
                 <wp:simplePos x="0" y="0"/>
                 <wp:positionH relativeFrom="margin">
-                  <wp:posOffset>-635</wp:posOffset>
+                  <wp:align>right</wp:align>
                 </wp:positionH>
                 <wp:positionV relativeFrom="paragraph">
-                  <wp:posOffset>208915</wp:posOffset>
+                  <wp:posOffset>354388</wp:posOffset>
                 </wp:positionV>
                 <wp:extent cx="6649085" cy="17780"/>
                 <wp:effectExtent l="0" t="0" r="0" b="0"/>
                 <wp:wrapNone/>
-                <wp:docPr id="1398" name="Group 1398"/>
+                <wp:docPr id="1237446735" name="Group 1237446735"/>
                 <wp:cNvGraphicFramePr/>
                 <a:graphic xmlns:a="http://schemas.openxmlformats.org/drawingml/2006/main">
                   <a:graphicData uri="http://schemas.microsoft.com/office/word/2010/wordprocessingGroup">
@@ -256,7 +251,7 @@
                         </a:xfrm>
                       </wpg:grpSpPr>
                       <wps:wsp>
-                        <wps:cNvPr id="1725" name="Shape 1725"/>
+                        <wps:cNvPr id="1071491578" name="Shape 1725"/>
                         <wps:cNvSpPr/>
                         <wps:spPr>
                           <a:xfrm>
@@ -320,8 +315,8 @@
           </mc:Choice>
           <mc:Fallback>
             <w:pict>
-              <v:group w14:anchorId="071A0CCA" id="Group 1398" o:spid="_x0000_s1026" style="position:absolute;margin-left:-.05pt;margin-top:16.45pt;width:523.55pt;height:1.4pt;z-index:251665408;mso-position-horizontal-relative:margin" coordsize="66960,190" o:gfxdata="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">
-                <v:shape id="Shape 1725" o:spid="_x0000_s1027" style="position:absolute;width:66960;height:190;visibility:visible;mso-wrap-style:square;v-text-anchor:top" coordsize="6696074,19050" o:gfxdata="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" path="m,l6696074,r,19050l,19050,,e" fillcolor="black" stroked="f">
+              <v:group w14:anchorId="79D00258" id="Group 1237446735" o:spid="_x0000_s1026" style="position:absolute;margin-left:472.35pt;margin-top:27.9pt;width:523.55pt;height:1.4pt;z-index:251681792;mso-position-horizontal:right;mso-position-horizontal-relative:margin" coordsize="66960,190" o:gfxdata="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">
+                <v:shape id="Shape 1725" o:spid="_x0000_s1027" style="position:absolute;width:66960;height:190;visibility:visible;mso-wrap-style:square;v-text-anchor:top" coordsize="6696074,19050" o:gfxdata="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" path="m,l6696074,r,19050l,19050,,e" fillcolor="black" stroked="f">
                   <v:path arrowok="t" textboxrect="0,0,6696074,19050"/>
                 </v:shape>
                 <w10:wrap anchorx="margin"/>
@@ -338,27 +333,40 @@
           <w:sz w:val="23"/>
           <w:szCs w:val="23"/>
         </w:rPr>
-        <w:t>PROFES</w:t>
-      </w:r>
-      <w:r>
-        <w:rPr>
-          <w:rFonts w:ascii="Karla" w:hAnsi="Karla" w:cstheme="minorHAnsi"/>
-          <w:b/>
-          <w:bCs/>
-          <w:sz w:val="23"/>
-          <w:szCs w:val="23"/>
-        </w:rPr>
-        <w:t>S</w:t>
-      </w:r>
-      <w:r>
-        <w:rPr>
-          <w:rFonts w:ascii="Karla" w:hAnsi="Karla" w:cstheme="minorHAnsi"/>
-          <w:b/>
-          <w:bCs/>
-          <w:sz w:val="23"/>
-          <w:szCs w:val="23"/>
-        </w:rPr>
-        <w:t>IONAL SUMMARY</w:t>
+        <w:t>FINAL YEAR PROJECT</w:t>
+      </w:r>
+    </w:p>
+    <w:p>
+      <w:pPr>
+        <w:pStyle w:val="Heading2"/>
+        <w:ind w:left="11"/>
+        <w:jc w:val="both"/>
+        <w:rPr>
+          <w:rFonts w:ascii="Karla" w:eastAsia="Tahoma" w:hAnsi="Karla" w:cs="Calibri"/>
+          <w:color w:val="808080" w:themeColor="background1" w:themeShade="80"/>
+          <w:sz w:val="21"/>
+          <w:szCs w:val="21"/>
+        </w:rPr>
+      </w:pPr>
+      <w:r>
+        <w:rPr>
+          <w:rFonts w:ascii="Karla" w:hAnsi="Karla" w:cs="Calibri"/>
+          <w:b/>
+          <w:bCs/>
+          <w:sz w:val="21"/>
+          <w:szCs w:val="21"/>
+        </w:rPr>
+        <w:t>GAD Builder: Streamlined Solution for Engineering Model Customization</w:t>
+      </w:r>
+      <w:r>
+        <w:rPr>
+          <w:rFonts w:ascii="Karla" w:hAnsi="Karla" w:cs="Calibri"/>
+          <w:b/>
+          <w:bCs/>
+          <w:sz w:val="21"/>
+          <w:szCs w:val="21"/>
+        </w:rPr>
+        <w:t>.</w:t>
       </w:r>
     </w:p>
     <w:p>
@@ -384,59 +392,55 @@
           <w:sz w:val="21"/>
           <w:szCs w:val="21"/>
         </w:rPr>
-        <w:t>Adaptable Full Stack Developer</w:t>
-      </w:r>
-      <w:r>
-        <w:rPr>
-          <w:rFonts w:ascii="Karla" w:hAnsi="Karla" w:cs="Calibri"/>
-          <w:sz w:val="21"/>
-          <w:szCs w:val="21"/>
-        </w:rPr>
-        <w:t xml:space="preserve"> with a </w:t>
-      </w:r>
-      <w:r>
-        <w:rPr>
-          <w:rFonts w:ascii="Karla" w:hAnsi="Karla" w:cs="Calibri"/>
-          <w:b/>
-          <w:bCs/>
-          <w:sz w:val="21"/>
-          <w:szCs w:val="21"/>
-        </w:rPr>
-        <w:t>Civil Engineering background</w:t>
-      </w:r>
-      <w:r>
-        <w:rPr>
-          <w:rFonts w:ascii="Karla" w:hAnsi="Karla" w:cs="Calibri"/>
-          <w:sz w:val="21"/>
-          <w:szCs w:val="21"/>
-        </w:rPr>
-        <w:t xml:space="preserve">, leveraging </w:t>
-      </w:r>
-      <w:r>
-        <w:rPr>
-          <w:rFonts w:ascii="Karla" w:hAnsi="Karla" w:cs="Calibri"/>
-          <w:b/>
-          <w:bCs/>
-          <w:sz w:val="21"/>
-          <w:szCs w:val="21"/>
-        </w:rPr>
-        <w:t>MERN stack</w:t>
-      </w:r>
-      <w:r>
-        <w:rPr>
-          <w:rFonts w:ascii="Karla" w:hAnsi="Karla" w:cs="Calibri"/>
-          <w:sz w:val="21"/>
-          <w:szCs w:val="21"/>
-        </w:rPr>
-        <w:t xml:space="preserve"> expertise</w:t>
-      </w:r>
-      <w:r>
-        <w:rPr>
-          <w:rFonts w:ascii="Karla" w:hAnsi="Karla" w:cs="Calibri"/>
-          <w:sz w:val="21"/>
-          <w:szCs w:val="21"/>
-        </w:rPr>
-        <w:t xml:space="preserve"> to craft user-centric web applications. </w:t>
+        <w:t xml:space="preserve">Led a team </w:t>
+      </w:r>
+      <w:r>
+        <w:rPr>
+          <w:rFonts w:ascii="Karla" w:hAnsi="Karla" w:cs="Calibri"/>
+          <w:sz w:val="21"/>
+          <w:szCs w:val="21"/>
+        </w:rPr>
+        <w:t>in architecting a transformative GAD</w:t>
+      </w:r>
+      <w:r>
+        <w:rPr>
+          <w:rFonts w:ascii="Karla" w:hAnsi="Karla" w:cs="Calibri"/>
+          <w:sz w:val="21"/>
+          <w:szCs w:val="21"/>
+        </w:rPr>
+        <w:t xml:space="preserve"> </w:t>
+      </w:r>
+      <w:r>
+        <w:rPr>
+          <w:rFonts w:ascii="Karla" w:hAnsi="Karla" w:cs="Calibri"/>
+          <w:sz w:val="21"/>
+          <w:szCs w:val="21"/>
+        </w:rPr>
+        <w:t>Model Customizatio</w:t>
+      </w:r>
+      <w:r>
+        <w:rPr>
+          <w:rFonts w:ascii="Karla" w:hAnsi="Karla" w:cs="Calibri"/>
+          <w:sz w:val="21"/>
+          <w:szCs w:val="21"/>
+        </w:rPr>
+        <w:t xml:space="preserve">n </w:t>
+      </w:r>
+      <w:r>
+        <w:rPr>
+          <w:rFonts w:ascii="Karla" w:hAnsi="Karla" w:cs="Calibri"/>
+          <w:sz w:val="21"/>
+          <w:szCs w:val="21"/>
+        </w:rPr>
+        <w:t>Platform</w:t>
+      </w:r>
+      <w:r>
+        <w:rPr>
+          <w:rFonts w:ascii="Karla" w:hAnsi="Karla" w:cs="Calibri"/>
+          <w:sz w:val="21"/>
+          <w:szCs w:val="21"/>
+        </w:rPr>
+        <w:t xml:space="preserve">. </w:t>
       </w:r>
     </w:p>
     <w:p>
@@ -460,79 +464,71 @@
           <w:sz w:val="21"/>
           <w:szCs w:val="21"/>
         </w:rPr>
-        <w:t xml:space="preserve">Built an </w:t>
-      </w:r>
-      <w:r>
-        <w:rPr>
-          <w:rFonts w:ascii="Karla" w:hAnsi="Karla" w:cs="Calibri"/>
-          <w:b/>
-          <w:bCs/>
-          <w:sz w:val="21"/>
-          <w:szCs w:val="21"/>
-        </w:rPr>
-        <w:t>engaging Instagram clone</w:t>
-      </w:r>
-      <w:r>
-        <w:rPr>
-          <w:rFonts w:ascii="Karla" w:hAnsi="Karla" w:cs="Calibri"/>
-          <w:sz w:val="21"/>
-          <w:szCs w:val="21"/>
-        </w:rPr>
-        <w:t xml:space="preserve"> gathered </w:t>
-      </w:r>
-      <w:r>
-        <w:rPr>
-          <w:rFonts w:ascii="Karla" w:hAnsi="Karla" w:cs="Calibri"/>
-          <w:b/>
-          <w:bCs/>
-          <w:sz w:val="21"/>
-          <w:szCs w:val="21"/>
-        </w:rPr>
-        <w:t>positive user feedback</w:t>
-      </w:r>
-      <w:r>
-        <w:rPr>
-          <w:rFonts w:ascii="Karla" w:hAnsi="Karla" w:cs="Calibri"/>
-          <w:sz w:val="21"/>
-          <w:szCs w:val="21"/>
-        </w:rPr>
-        <w:t xml:space="preserve"> and developed an </w:t>
-      </w:r>
-      <w:r>
-        <w:rPr>
-          <w:rFonts w:ascii="Karla" w:hAnsi="Karla" w:cs="Calibri"/>
-          <w:b/>
-          <w:bCs/>
-          <w:sz w:val="21"/>
-          <w:szCs w:val="21"/>
-        </w:rPr>
-        <w:t>Image Alchemy web app</w:t>
-      </w:r>
-      <w:r>
-        <w:rPr>
-          <w:rFonts w:ascii="Karla" w:hAnsi="Karla" w:cs="Calibri"/>
-          <w:sz w:val="21"/>
-          <w:szCs w:val="21"/>
-        </w:rPr>
-        <w:t xml:space="preserve"> with functionalities like image restoration, </w:t>
-      </w:r>
-      <w:r>
-        <w:rPr>
-          <w:rFonts w:ascii="Karla" w:hAnsi="Karla" w:cs="Calibri"/>
-          <w:b/>
-          <w:bCs/>
-          <w:sz w:val="21"/>
-          <w:szCs w:val="21"/>
-        </w:rPr>
-        <w:t>attracting a captivated user base</w:t>
-      </w:r>
-      <w:r>
-        <w:rPr>
-          <w:rFonts w:ascii="Karla" w:hAnsi="Karla" w:cs="Calibri"/>
-          <w:sz w:val="21"/>
-          <w:szCs w:val="21"/>
-        </w:rPr>
-        <w:t>.</w:t>
+        <w:t xml:space="preserve">Leveraging the </w:t>
+      </w:r>
+      <w:r>
+        <w:rPr>
+          <w:rFonts w:ascii="Karla" w:hAnsi="Karla" w:cs="Calibri"/>
+          <w:b/>
+          <w:bCs/>
+          <w:sz w:val="21"/>
+          <w:szCs w:val="21"/>
+        </w:rPr>
+        <w:t>MERN stack</w:t>
+      </w:r>
+      <w:r>
+        <w:rPr>
+          <w:rFonts w:ascii="Karla" w:hAnsi="Karla" w:cs="Calibri"/>
+          <w:b/>
+          <w:bCs/>
+          <w:sz w:val="21"/>
+          <w:szCs w:val="21"/>
+        </w:rPr>
+        <w:t xml:space="preserve"> </w:t>
+      </w:r>
+      <w:r>
+        <w:rPr>
+          <w:rFonts w:ascii="Karla" w:hAnsi="Karla" w:cs="Calibri"/>
+          <w:sz w:val="21"/>
+          <w:szCs w:val="21"/>
+        </w:rPr>
+        <w:t>(MongoDB, Express, React, Node.js)</w:t>
+      </w:r>
+      <w:r>
+        <w:rPr>
+          <w:rFonts w:ascii="Karla" w:hAnsi="Karla" w:cs="Calibri"/>
+          <w:b/>
+          <w:bCs/>
+          <w:sz w:val="21"/>
+          <w:szCs w:val="21"/>
+        </w:rPr>
+        <w:t>, Tailwind CSS, and Shadcn UI</w:t>
+      </w:r>
+      <w:r>
+        <w:rPr>
+          <w:rFonts w:ascii="Karla" w:hAnsi="Karla" w:cs="Calibri"/>
+          <w:sz w:val="21"/>
+          <w:szCs w:val="21"/>
+        </w:rPr>
+        <w:t xml:space="preserve">, I drove the development of a solution that </w:t>
+      </w:r>
+      <w:r>
+        <w:rPr>
+          <w:rFonts w:ascii="Karla" w:hAnsi="Karla" w:cs="Calibri"/>
+          <w:b/>
+          <w:bCs/>
+          <w:sz w:val="21"/>
+          <w:szCs w:val="21"/>
+        </w:rPr>
+        <w:t>revolutionizes design workflows.</w:t>
+      </w:r>
+      <w:r>
+        <w:rPr>
+          <w:rFonts w:ascii="Karla" w:hAnsi="Karla" w:cs="Calibri"/>
+          <w:sz w:val="21"/>
+          <w:szCs w:val="21"/>
+        </w:rPr>
+        <w:t xml:space="preserve"> </w:t>
       </w:r>
     </w:p>
     <w:p>
@@ -553,30 +549,154 @@
       <w:r>
         <w:rPr>
           <w:rFonts w:ascii="Karla" w:hAnsi="Karla" w:cs="Calibri"/>
-          <w:b/>
-          <w:bCs/>
-          <w:sz w:val="21"/>
-          <w:szCs w:val="21"/>
-        </w:rPr>
-        <w:t>Highly skilled in JavaScript, React, Next.js, MongoDB, and Tailwind CSS,</w:t>
-      </w:r>
-      <w:r>
-        <w:rPr>
-          <w:rFonts w:ascii="Karla" w:hAnsi="Karla" w:cs="Calibri"/>
-          <w:sz w:val="21"/>
-          <w:szCs w:val="21"/>
-        </w:rPr>
-        <w:t xml:space="preserve"> with a passion for </w:t>
-      </w:r>
-      <w:r>
-        <w:rPr>
-          <w:rFonts w:ascii="Karla" w:hAnsi="Karla" w:cs="Calibri"/>
-          <w:b/>
-          <w:bCs/>
-          <w:sz w:val="21"/>
-          <w:szCs w:val="21"/>
-        </w:rPr>
-        <w:t>continuous learning and problem-solving.</w:t>
+          <w:sz w:val="21"/>
+          <w:szCs w:val="21"/>
+        </w:rPr>
+        <w:t xml:space="preserve">This innovative tool features </w:t>
+      </w:r>
+      <w:r>
+        <w:rPr>
+          <w:rFonts w:ascii="Karla" w:hAnsi="Karla" w:cs="Calibri"/>
+          <w:b/>
+          <w:bCs/>
+          <w:sz w:val="21"/>
+          <w:szCs w:val="21"/>
+        </w:rPr>
+        <w:t>real-time collaboration</w:t>
+      </w:r>
+      <w:r>
+        <w:rPr>
+          <w:rFonts w:ascii="Karla" w:hAnsi="Karla" w:cs="Calibri"/>
+          <w:sz w:val="21"/>
+          <w:szCs w:val="21"/>
+        </w:rPr>
+        <w:t xml:space="preserve">, </w:t>
+      </w:r>
+      <w:r>
+        <w:rPr>
+          <w:rFonts w:ascii="Karla" w:hAnsi="Karla" w:cs="Calibri"/>
+          <w:b/>
+          <w:bCs/>
+          <w:sz w:val="21"/>
+          <w:szCs w:val="21"/>
+        </w:rPr>
+        <w:t>visual selection</w:t>
+      </w:r>
+      <w:r>
+        <w:rPr>
+          <w:rFonts w:ascii="Karla" w:hAnsi="Karla" w:cs="Calibri"/>
+          <w:sz w:val="21"/>
+          <w:szCs w:val="21"/>
+        </w:rPr>
+        <w:t xml:space="preserve"> and </w:t>
+      </w:r>
+      <w:r>
+        <w:rPr>
+          <w:rFonts w:ascii="Karla" w:hAnsi="Karla" w:cs="Calibri"/>
+          <w:b/>
+          <w:bCs/>
+          <w:sz w:val="21"/>
+          <w:szCs w:val="21"/>
+        </w:rPr>
+        <w:t>dynamic PDF generation</w:t>
+      </w:r>
+      <w:r>
+        <w:rPr>
+          <w:rFonts w:ascii="Karla" w:hAnsi="Karla" w:cs="Calibri"/>
+          <w:sz w:val="21"/>
+          <w:szCs w:val="21"/>
+        </w:rPr>
+        <w:t xml:space="preserve">, </w:t>
+      </w:r>
+      <w:r>
+        <w:rPr>
+          <w:rFonts w:ascii="Karla" w:hAnsi="Karla" w:cs="Calibri"/>
+          <w:b/>
+          <w:bCs/>
+          <w:sz w:val="21"/>
+          <w:szCs w:val="21"/>
+        </w:rPr>
+        <w:t>automating</w:t>
+      </w:r>
+      <w:r>
+        <w:rPr>
+          <w:rFonts w:ascii="Karla" w:hAnsi="Karla" w:cs="Calibri"/>
+          <w:b/>
+          <w:bCs/>
+          <w:sz w:val="21"/>
+          <w:szCs w:val="21"/>
+        </w:rPr>
+        <w:t xml:space="preserve"> </w:t>
+      </w:r>
+      <w:r>
+        <w:rPr>
+          <w:rFonts w:ascii="Karla" w:hAnsi="Karla" w:cs="Calibri"/>
+          <w:b/>
+          <w:bCs/>
+          <w:sz w:val="21"/>
+          <w:szCs w:val="21"/>
+        </w:rPr>
+        <w:t xml:space="preserve">70-80% </w:t>
+      </w:r>
+      <w:r>
+        <w:rPr>
+          <w:rFonts w:ascii="Karla" w:hAnsi="Karla" w:cs="Calibri"/>
+          <w:sz w:val="21"/>
+          <w:szCs w:val="21"/>
+        </w:rPr>
+        <w:t xml:space="preserve">of model </w:t>
+      </w:r>
+      <w:r>
+        <w:rPr>
+          <w:rFonts w:ascii="Karla" w:hAnsi="Karla" w:cs="Calibri"/>
+          <w:sz w:val="21"/>
+          <w:szCs w:val="21"/>
+        </w:rPr>
+        <w:t>customization tasks,</w:t>
+      </w:r>
+      <w:r>
+        <w:rPr>
+          <w:rFonts w:ascii="Karla" w:hAnsi="Karla" w:cs="Calibri"/>
+          <w:sz w:val="21"/>
+          <w:szCs w:val="21"/>
+        </w:rPr>
+        <w:t xml:space="preserve"> accelerating a </w:t>
+      </w:r>
+      <w:r>
+        <w:rPr>
+          <w:rFonts w:ascii="Karla" w:hAnsi="Karla" w:cs="Calibri"/>
+          <w:b/>
+          <w:bCs/>
+          <w:sz w:val="21"/>
+          <w:szCs w:val="21"/>
+        </w:rPr>
+        <w:t xml:space="preserve">30% </w:t>
+      </w:r>
+      <w:r>
+        <w:rPr>
+          <w:rFonts w:ascii="Karla" w:hAnsi="Karla" w:cs="Calibri"/>
+          <w:b/>
+          <w:bCs/>
+          <w:sz w:val="21"/>
+          <w:szCs w:val="21"/>
+        </w:rPr>
+        <w:t>productivity</w:t>
+      </w:r>
+      <w:r>
+        <w:rPr>
+          <w:rFonts w:ascii="Karla" w:hAnsi="Karla" w:cs="Calibri"/>
+          <w:sz w:val="21"/>
+          <w:szCs w:val="21"/>
+        </w:rPr>
+        <w:t xml:space="preserve"> boost for </w:t>
+      </w:r>
+      <w:r>
+        <w:rPr>
+          <w:rFonts w:ascii="Karla" w:hAnsi="Karla" w:cs="Calibri"/>
+          <w:sz w:val="21"/>
+          <w:szCs w:val="21"/>
+        </w:rPr>
+        <w:t>design teams.</w:t>
       </w:r>
     </w:p>
     <w:p>
@@ -590,27 +710,200 @@
         <w:jc w:val="both"/>
         <w:rPr>
           <w:rFonts w:ascii="Karla" w:hAnsi="Karla" w:cs="Calibri"/>
-          <w:sz w:val="21"/>
-          <w:szCs w:val="21"/>
-        </w:rPr>
-      </w:pPr>
-      <w:r>
-        <w:rPr>
-          <w:rFonts w:ascii="Karla" w:hAnsi="Karla" w:cs="Calibri"/>
-          <w:b/>
-          <w:bCs/>
-          <w:sz w:val="21"/>
-          <w:szCs w:val="21"/>
-        </w:rPr>
-        <w:t>Eager to contribute</w:t>
-      </w:r>
-      <w:r>
-        <w:rPr>
-          <w:rFonts w:ascii="Karla" w:hAnsi="Karla" w:cs="Calibri"/>
-          <w:sz w:val="21"/>
-          <w:szCs w:val="21"/>
-        </w:rPr>
-        <w:t xml:space="preserve"> to a collaborative team environment.</w:t>
+          <w:b/>
+          <w:bCs/>
+          <w:color w:val="365F91" w:themeColor="accent1" w:themeShade="BF"/>
+          <w:sz w:val="21"/>
+          <w:szCs w:val="21"/>
+        </w:rPr>
+      </w:pPr>
+      <w:r>
+        <w:rPr>
+          <w:rFonts w:ascii="Karla" w:hAnsi="Karla" w:cs="Calibri"/>
+          <w:sz w:val="21"/>
+          <w:szCs w:val="21"/>
+        </w:rPr>
+        <w:t xml:space="preserve">Currently </w:t>
+      </w:r>
+      <w:r>
+        <w:rPr>
+          <w:rFonts w:ascii="Karla" w:hAnsi="Karla" w:cs="Calibri"/>
+          <w:b/>
+          <w:bCs/>
+          <w:sz w:val="21"/>
+          <w:szCs w:val="21"/>
+        </w:rPr>
+        <w:t>in advanced development</w:t>
+      </w:r>
+      <w:r>
+        <w:rPr>
+          <w:rFonts w:ascii="Karla" w:hAnsi="Karla" w:cs="Calibri"/>
+          <w:sz w:val="21"/>
+          <w:szCs w:val="21"/>
+        </w:rPr>
+        <w:t xml:space="preserve">, this platform is </w:t>
+      </w:r>
+      <w:r>
+        <w:rPr>
+          <w:rFonts w:ascii="Karla" w:hAnsi="Karla" w:cs="Calibri"/>
+          <w:b/>
+          <w:bCs/>
+          <w:sz w:val="21"/>
+          <w:szCs w:val="21"/>
+        </w:rPr>
+        <w:t>preparing to redefine industry standards.</w:t>
+      </w:r>
+    </w:p>
+    <w:p>
+      <w:pPr>
+        <w:spacing w:before="31" w:line="269" w:lineRule="auto"/>
+        <w:jc w:val="both"/>
+        <w:rPr>
+          <w:rStyle w:val="Hyperlink"/>
+          <w:rFonts w:ascii="Karla" w:hAnsi="Karla" w:cs="Calibri"/>
+          <w:b/>
+          <w:bCs/>
+          <w:color w:val="1F497D" w:themeColor="text2"/>
+          <w:sz w:val="21"/>
+          <w:szCs w:val="21"/>
+          <w:u w:val="none"/>
+        </w:rPr>
+      </w:pPr>
+      <w:hyperlink r:id="rId12" w:history="1">
+        <w:r>
+          <w:rPr>
+            <w:rStyle w:val="Hyperlink"/>
+            <w:rFonts w:ascii="Karla" w:hAnsi="Karla" w:cs="Calibri"/>
+            <w:b/>
+            <w:bCs/>
+            <w:color w:val="1F497D" w:themeColor="text2"/>
+            <w:sz w:val="21"/>
+            <w:szCs w:val="21"/>
+            <w:u w:val="none"/>
+          </w:rPr>
+          <w:t>Live</w:t>
+        </w:r>
+        <w:r>
+          <w:rPr>
+            <w:rStyle w:val="Hyperlink"/>
+            <w:rFonts w:ascii="Karla" w:hAnsi="Karla" w:cs="Calibri"/>
+            <w:b/>
+            <w:bCs/>
+            <w:color w:val="1F497D" w:themeColor="text2"/>
+            <w:spacing w:val="-4"/>
+            <w:sz w:val="21"/>
+            <w:szCs w:val="21"/>
+            <w:u w:val="none"/>
+          </w:rPr>
+          <w:t xml:space="preserve"> </w:t>
+        </w:r>
+        <w:r>
+          <w:rPr>
+            <w:rStyle w:val="Hyperlink"/>
+            <w:rFonts w:ascii="Karla" w:hAnsi="Karla" w:cs="Calibri"/>
+            <w:b/>
+            <w:bCs/>
+            <w:color w:val="1F497D" w:themeColor="text2"/>
+            <w:sz w:val="21"/>
+            <w:szCs w:val="21"/>
+            <w:u w:val="none"/>
+          </w:rPr>
+          <w:t>Link</w:t>
+        </w:r>
+      </w:hyperlink>
+      <w:r>
+        <w:rPr>
+          <w:rFonts w:ascii="Karla" w:hAnsi="Karla" w:cs="Calibri"/>
+          <w:b/>
+          <w:bCs/>
+          <w:color w:val="1F497D" w:themeColor="text2"/>
+          <w:sz w:val="21"/>
+          <w:szCs w:val="21"/>
+        </w:rPr>
+        <w:t xml:space="preserve"> | </w:t>
+      </w:r>
+      <w:r>
+        <w:rPr>
+          <w:rFonts w:ascii="Karla" w:hAnsi="Karla" w:cs="Calibri"/>
+          <w:b/>
+          <w:bCs/>
+          <w:color w:val="1F497D" w:themeColor="text2"/>
+          <w:sz w:val="21"/>
+          <w:szCs w:val="21"/>
+        </w:rPr>
+        <w:fldChar w:fldCharType="begin"/>
+      </w:r>
+      <w:r>
+        <w:rPr>
+          <w:rFonts w:ascii="Karla" w:hAnsi="Karla" w:cs="Calibri"/>
+          <w:b/>
+          <w:bCs/>
+          <w:color w:val="1F497D" w:themeColor="text2"/>
+          <w:sz w:val="21"/>
+          <w:szCs w:val="21"/>
+        </w:rPr>
+        <w:instrText>HYPERLINK "https://github.com/DarkRajeshow/GAD-builder"</w:instrText>
+      </w:r>
+      <w:r>
+        <w:rPr>
+          <w:rFonts w:ascii="Karla" w:hAnsi="Karla" w:cs="Calibri"/>
+          <w:b/>
+          <w:bCs/>
+          <w:color w:val="1F497D" w:themeColor="text2"/>
+          <w:sz w:val="21"/>
+          <w:szCs w:val="21"/>
+        </w:rPr>
+      </w:r>
+      <w:r>
+        <w:rPr>
+          <w:rFonts w:ascii="Karla" w:hAnsi="Karla" w:cs="Calibri"/>
+          <w:b/>
+          <w:bCs/>
+          <w:color w:val="1F497D" w:themeColor="text2"/>
+          <w:sz w:val="21"/>
+          <w:szCs w:val="21"/>
+        </w:rPr>
+        <w:fldChar w:fldCharType="separate"/>
+      </w:r>
+      <w:r>
+        <w:rPr>
+          <w:rStyle w:val="Hyperlink"/>
+          <w:rFonts w:ascii="Karla" w:hAnsi="Karla" w:cs="Calibri"/>
+          <w:b/>
+          <w:bCs/>
+          <w:color w:val="1F497D" w:themeColor="text2"/>
+          <w:sz w:val="21"/>
+          <w:szCs w:val="21"/>
+          <w:u w:val="none"/>
+        </w:rPr>
+        <w:t>Repo</w:t>
+      </w:r>
+      <w:r>
+        <w:rPr>
+          <w:rStyle w:val="Hyperlink"/>
+          <w:rFonts w:ascii="Karla" w:hAnsi="Karla" w:cs="Calibri"/>
+          <w:b/>
+          <w:bCs/>
+          <w:color w:val="1F497D" w:themeColor="text2"/>
+          <w:spacing w:val="-10"/>
+          <w:sz w:val="21"/>
+          <w:szCs w:val="21"/>
+          <w:u w:val="none"/>
+        </w:rPr>
+        <w:t xml:space="preserve"> </w:t>
+      </w:r>
+      <w:r>
+        <w:rPr>
+          <w:rStyle w:val="Hyperlink"/>
+          <w:rFonts w:ascii="Karla" w:hAnsi="Karla" w:cs="Calibri"/>
+          <w:b/>
+          <w:bCs/>
+          <w:color w:val="1F497D" w:themeColor="text2"/>
+          <w:sz w:val="21"/>
+          <w:szCs w:val="21"/>
+          <w:u w:val="none"/>
+        </w:rPr>
+        <w:t>Link</w:t>
       </w:r>
     </w:p>
     <w:p>
@@ -627,6 +920,17 @@
           <w:szCs w:val="23"/>
         </w:rPr>
       </w:pPr>
+      <w:r>
+        <w:rPr>
+          <w:rFonts w:ascii="Karla" w:eastAsia="Tahoma" w:hAnsi="Karla" w:cs="Calibri"/>
+          <w:b/>
+          <w:bCs/>
+          <w:color w:val="1F497D" w:themeColor="text2"/>
+          <w:sz w:val="21"/>
+          <w:szCs w:val="21"/>
+        </w:rPr>
+        <w:fldChar w:fldCharType="end"/>
+      </w:r>
       <w:r>
         <w:rPr>
           <w:rFonts w:ascii="Karla" w:hAnsi="Karla"/>
@@ -819,6 +1123,16 @@
           <w:sz w:val="23"/>
           <w:szCs w:val="23"/>
         </w:rPr>
+        <w:t xml:space="preserve">PERSONAL </w:t>
+      </w:r>
+      <w:r>
+        <w:rPr>
+          <w:rFonts w:ascii="Karla" w:hAnsi="Karla" w:cstheme="minorHAnsi"/>
+          <w:b/>
+          <w:bCs/>
+          <w:sz w:val="23"/>
+          <w:szCs w:val="23"/>
+        </w:rPr>
         <w:t>PROJECTS</w:t>
       </w:r>
     </w:p>
@@ -902,18 +1216,8 @@
           <w:sz w:val="21"/>
           <w:szCs w:val="21"/>
         </w:rPr>
-        <w:t xml:space="preserve">, </w:t>
-      </w:r>
-      <w:proofErr w:type="spellStart"/>
-      <w:r>
-        <w:rPr>
-          <w:rFonts w:ascii="Karla" w:hAnsi="Karla" w:cs="Calibri"/>
-          <w:sz w:val="21"/>
-          <w:szCs w:val="21"/>
-        </w:rPr>
-        <w:t>Cloudinary</w:t>
-      </w:r>
-      <w:proofErr w:type="spellEnd"/>
+        <w:t>, Cloudinary</w:t>
+      </w:r>
       <w:r>
         <w:rPr>
           <w:rFonts w:ascii="Karla" w:hAnsi="Karla" w:cs="Calibri"/>
@@ -1095,13 +1399,13 @@
           <w:szCs w:val="21"/>
         </w:rPr>
       </w:pPr>
-      <w:hyperlink r:id="rId12">
+      <w:hyperlink r:id="rId13">
         <w:r>
           <w:rPr>
             <w:rFonts w:ascii="Karla" w:hAnsi="Karla" w:cs="Calibri"/>
             <w:b/>
             <w:bCs/>
-            <w:color w:val="365F91" w:themeColor="accent1" w:themeShade="BF"/>
+            <w:color w:val="1F497D" w:themeColor="text2"/>
             <w:sz w:val="21"/>
             <w:szCs w:val="21"/>
           </w:rPr>
@@ -1112,7 +1416,7 @@
             <w:rFonts w:ascii="Karla" w:hAnsi="Karla" w:cs="Calibri"/>
             <w:b/>
             <w:bCs/>
-            <w:color w:val="365F91" w:themeColor="accent1" w:themeShade="BF"/>
+            <w:color w:val="1F497D" w:themeColor="text2"/>
             <w:spacing w:val="-4"/>
             <w:sz w:val="21"/>
             <w:szCs w:val="21"/>
@@ -1124,7 +1428,7 @@
             <w:rFonts w:ascii="Karla" w:hAnsi="Karla" w:cs="Calibri"/>
             <w:b/>
             <w:bCs/>
-            <w:color w:val="365F91" w:themeColor="accent1" w:themeShade="BF"/>
+            <w:color w:val="1F497D" w:themeColor="text2"/>
             <w:sz w:val="21"/>
             <w:szCs w:val="21"/>
           </w:rPr>
@@ -1136,19 +1440,19 @@
           <w:rFonts w:ascii="Karla" w:hAnsi="Karla" w:cs="Calibri"/>
           <w:b/>
           <w:bCs/>
-          <w:color w:val="365F91" w:themeColor="accent1" w:themeShade="BF"/>
+          <w:color w:val="1F497D" w:themeColor="text2"/>
           <w:sz w:val="21"/>
           <w:szCs w:val="21"/>
         </w:rPr>
         <w:t xml:space="preserve"> | </w:t>
       </w:r>
-      <w:hyperlink r:id="rId13">
+      <w:hyperlink r:id="rId14">
         <w:r>
           <w:rPr>
             <w:rFonts w:ascii="Karla" w:hAnsi="Karla" w:cs="Calibri"/>
             <w:b/>
             <w:bCs/>
-            <w:color w:val="365F91" w:themeColor="accent1" w:themeShade="BF"/>
+            <w:color w:val="1F497D" w:themeColor="text2"/>
             <w:sz w:val="21"/>
             <w:szCs w:val="21"/>
           </w:rPr>
@@ -1159,7 +1463,7 @@
             <w:rFonts w:ascii="Karla" w:hAnsi="Karla" w:cs="Calibri"/>
             <w:b/>
             <w:bCs/>
-            <w:color w:val="365F91" w:themeColor="accent1" w:themeShade="BF"/>
+            <w:color w:val="1F497D" w:themeColor="text2"/>
             <w:spacing w:val="-10"/>
             <w:sz w:val="21"/>
             <w:szCs w:val="21"/>
@@ -1171,7 +1475,7 @@
             <w:rFonts w:ascii="Karla" w:hAnsi="Karla" w:cs="Calibri"/>
             <w:b/>
             <w:bCs/>
-            <w:color w:val="365F91" w:themeColor="accent1" w:themeShade="BF"/>
+            <w:color w:val="1F497D" w:themeColor="text2"/>
             <w:sz w:val="21"/>
             <w:szCs w:val="21"/>
           </w:rPr>
@@ -1355,18 +1659,18 @@
           <w:rFonts w:ascii="Karla" w:hAnsi="Karla" w:cs="Calibri"/>
           <w:b/>
           <w:bCs/>
-          <w:color w:val="365F91" w:themeColor="accent1" w:themeShade="BF"/>
-          <w:sz w:val="21"/>
-          <w:szCs w:val="21"/>
-        </w:rPr>
-      </w:pPr>
-      <w:hyperlink r:id="rId14">
+          <w:color w:val="1F497D" w:themeColor="text2"/>
+          <w:sz w:val="21"/>
+          <w:szCs w:val="21"/>
+        </w:rPr>
+      </w:pPr>
+      <w:hyperlink r:id="rId15">
         <w:r>
           <w:rPr>
             <w:rFonts w:ascii="Karla" w:hAnsi="Karla" w:cs="Calibri"/>
             <w:b/>
             <w:bCs/>
-            <w:color w:val="365F91" w:themeColor="accent1" w:themeShade="BF"/>
+            <w:color w:val="1F497D" w:themeColor="text2"/>
             <w:sz w:val="21"/>
             <w:szCs w:val="21"/>
           </w:rPr>
@@ -1378,19 +1682,19 @@
           <w:rFonts w:ascii="Karla" w:hAnsi="Karla" w:cs="Calibri"/>
           <w:b/>
           <w:bCs/>
-          <w:color w:val="365F91" w:themeColor="accent1" w:themeShade="BF"/>
+          <w:color w:val="1F497D" w:themeColor="text2"/>
           <w:sz w:val="21"/>
           <w:szCs w:val="21"/>
         </w:rPr>
         <w:t xml:space="preserve"> | </w:t>
       </w:r>
-      <w:hyperlink r:id="rId15">
+      <w:hyperlink r:id="rId16">
         <w:r>
           <w:rPr>
             <w:rFonts w:ascii="Karla" w:hAnsi="Karla" w:cs="Calibri"/>
             <w:b/>
             <w:bCs/>
-            <w:color w:val="365F91" w:themeColor="accent1" w:themeShade="BF"/>
+            <w:color w:val="1F497D" w:themeColor="text2"/>
             <w:sz w:val="21"/>
             <w:szCs w:val="21"/>
           </w:rPr>
@@ -1561,6 +1865,7 @@
     <w:p>
       <w:pPr>
         <w:pStyle w:val="Heading1"/>
+        <w:spacing w:line="360" w:lineRule="auto"/>
         <w:ind w:left="0"/>
         <w:rPr>
           <w:rFonts w:ascii="Karla" w:hAnsi="Karla" w:cs="Calibri"/>
@@ -1607,40 +1912,30 @@
         <w:ind w:left="0"/>
         <w:rPr>
           <w:rFonts w:ascii="Karla" w:hAnsi="Karla" w:cs="Calibri"/>
-          <w:sz w:val="21"/>
-          <w:szCs w:val="21"/>
-        </w:rPr>
-      </w:pPr>
+          <w:b/>
+          <w:bCs/>
+          <w:sz w:val="21"/>
+          <w:szCs w:val="21"/>
+        </w:rPr>
+      </w:pPr>
+      <w:r>
+        <w:rPr>
+          <w:rFonts w:ascii="Karla" w:hAnsi="Karla" w:cs="Calibri"/>
+          <w:b/>
+          <w:bCs/>
+          <w:sz w:val="21"/>
+          <w:szCs w:val="21"/>
+        </w:rPr>
+        <w:t>Backend</w:t>
+      </w:r>
     </w:p>
     <w:p>
       <w:pPr>
         <w:pStyle w:val="Heading1"/>
+        <w:spacing w:line="360" w:lineRule="auto"/>
         <w:ind w:left="0"/>
         <w:rPr>
           <w:rFonts w:ascii="Karla" w:hAnsi="Karla" w:cs="Calibri"/>
-          <w:b/>
-          <w:bCs/>
-          <w:sz w:val="21"/>
-          <w:szCs w:val="21"/>
-        </w:rPr>
-      </w:pPr>
-      <w:r>
-        <w:rPr>
-          <w:rFonts w:ascii="Karla" w:hAnsi="Karla" w:cs="Calibri"/>
-          <w:b/>
-          <w:bCs/>
-          <w:sz w:val="21"/>
-          <w:szCs w:val="21"/>
-        </w:rPr>
-        <w:t>Backend</w:t>
-      </w:r>
-    </w:p>
-    <w:p>
-      <w:pPr>
-        <w:pStyle w:val="Heading1"/>
-        <w:ind w:left="0"/>
-        <w:rPr>
-          <w:rFonts w:ascii="Karla" w:hAnsi="Karla" w:cs="Calibri"/>
           <w:sz w:val="21"/>
           <w:szCs w:val="21"/>
         </w:rPr>
@@ -1677,19 +1972,6 @@
         </w:rPr>
         <w:t>.</w:t>
       </w:r>
-    </w:p>
-    <w:p>
-      <w:pPr>
-        <w:pStyle w:val="Heading1"/>
-        <w:ind w:left="0"/>
-        <w:rPr>
-          <w:rFonts w:ascii="Karla" w:hAnsi="Karla" w:cs="Calibri"/>
-          <w:b/>
-          <w:bCs/>
-          <w:sz w:val="21"/>
-          <w:szCs w:val="21"/>
-        </w:rPr>
-      </w:pPr>
     </w:p>
     <w:p>
       <w:pPr>
@@ -2046,27 +2328,16 @@
           <w:sz w:val="21"/>
           <w:szCs w:val="21"/>
         </w:rPr>
-        <w:t xml:space="preserve">SVERI’s COE </w:t>
-      </w:r>
-      <w:proofErr w:type="spellStart"/>
+        <w:t>SVERI’s COE Pandharpur</w:t>
+      </w:r>
       <w:r>
         <w:rPr>
           <w:rFonts w:ascii="Karla" w:eastAsia="Tahoma" w:hAnsi="Karla" w:cs="Calibri"/>
           <w:sz w:val="21"/>
           <w:szCs w:val="21"/>
         </w:rPr>
-        <w:t>Pandharpur</w:t>
-      </w:r>
-      <w:proofErr w:type="spellEnd"/>
-      <w:r>
-        <w:rPr>
-          <w:rFonts w:ascii="Karla" w:eastAsia="Tahoma" w:hAnsi="Karla" w:cs="Calibri"/>
-          <w:sz w:val="21"/>
-          <w:szCs w:val="21"/>
-        </w:rPr>
         <w:tab/>
       </w:r>
-      <w:proofErr w:type="gramStart"/>
       <w:r>
         <w:rPr>
           <w:rFonts w:ascii="Karla" w:eastAsia="Tahoma" w:hAnsi="Karla" w:cs="Calibri"/>
@@ -2084,7 +2355,6 @@
         </w:rPr>
         <w:tab/>
       </w:r>
-      <w:proofErr w:type="gramEnd"/>
       <w:r>
         <w:rPr>
           <w:rFonts w:ascii="Karla" w:eastAsia="Tahoma" w:hAnsi="Karla" w:cs="Calibri"/>
@@ -7174,7 +7444,7 @@
   <w:style w:type="paragraph" w:default="1" w:styleId="Normal">
     <w:name w:val="Normal"/>
     <w:qFormat/>
-    <w:rsid w:val="000C2A08"/>
+    <w:rsid w:val="00973358"/>
     <w:rPr>
       <w:rFonts w:ascii="Tahoma" w:eastAsia="Tahoma" w:hAnsi="Tahoma" w:cs="Tahoma"/>
     </w:rPr>
@@ -7215,7 +7485,6 @@
   <w:style w:type="character" w:default="1" w:styleId="DefaultParagraphFont">
     <w:name w:val="Default Paragraph Font"/>
     <w:uiPriority w:val="1"/>
-    <w:semiHidden/>
     <w:unhideWhenUsed/>
   </w:style>
   <w:style w:type="table" w:default="1" w:styleId="TableNormal">

</xml_diff>

<commit_message>
add v8: minor corrections
</commit_message>
<xml_diff>
--- a/Rajanna Adeli resume on word Version 1.0.docx
+++ b/Rajanna Adeli resume on word Version 1.0.docx
@@ -1207,7 +1207,7 @@
           <w:sz w:val="18"/>
           <w:szCs w:val="18"/>
         </w:rPr>
-        <w:t>PERSONAL PROJECTS</w:t>
+        <w:t>PROJECTS</w:t>
       </w:r>
     </w:p>
     <w:p>
@@ -1610,48 +1610,6 @@
           <w:u w:val="none"/>
         </w:rPr>
       </w:pPr>
-      <w:hyperlink r:id="rId12" w:history="1">
-        <w:r>
-          <w:rPr>
-            <w:rStyle w:val="Hyperlink"/>
-            <w:rFonts w:ascii="Karla" w:hAnsi="Karla" w:cs="Calibri"/>
-            <w:b/>
-            <w:bCs/>
-            <w:color w:val="1F497D" w:themeColor="text2"/>
-            <w:sz w:val="18"/>
-            <w:szCs w:val="18"/>
-            <w:u w:val="none"/>
-          </w:rPr>
-          <w:t>Live</w:t>
-        </w:r>
-        <w:r>
-          <w:rPr>
-            <w:rStyle w:val="Hyperlink"/>
-            <w:rFonts w:ascii="Karla" w:hAnsi="Karla" w:cs="Calibri"/>
-            <w:b/>
-            <w:bCs/>
-            <w:color w:val="1F497D" w:themeColor="text2"/>
-            <w:spacing w:val="-4"/>
-            <w:sz w:val="18"/>
-            <w:szCs w:val="18"/>
-            <w:u w:val="none"/>
-          </w:rPr>
-          <w:t xml:space="preserve"> </w:t>
-        </w:r>
-        <w:r>
-          <w:rPr>
-            <w:rStyle w:val="Hyperlink"/>
-            <w:rFonts w:ascii="Karla" w:hAnsi="Karla" w:cs="Calibri"/>
-            <w:b/>
-            <w:bCs/>
-            <w:color w:val="1F497D" w:themeColor="text2"/>
-            <w:sz w:val="18"/>
-            <w:szCs w:val="18"/>
-            <w:u w:val="none"/>
-          </w:rPr>
-          <w:t>Link</w:t>
-        </w:r>
-      </w:hyperlink>
       <w:r>
         <w:rPr>
           <w:rFonts w:ascii="Karla" w:hAnsi="Karla" w:cs="Calibri"/>
@@ -1661,7 +1619,7 @@
           <w:sz w:val="18"/>
           <w:szCs w:val="18"/>
         </w:rPr>
-        <w:t xml:space="preserve"> | </w:t>
+        <w:fldChar w:fldCharType="begin"/>
       </w:r>
       <w:r>
         <w:rPr>
@@ -1672,18 +1630,7 @@
           <w:sz w:val="18"/>
           <w:szCs w:val="18"/>
         </w:rPr>
-        <w:fldChar w:fldCharType="begin"/>
-      </w:r>
-      <w:r>
-        <w:rPr>
-          <w:rFonts w:ascii="Karla" w:hAnsi="Karla" w:cs="Calibri"/>
-          <w:b/>
-          <w:bCs/>
-          <w:color w:val="1F497D" w:themeColor="text2"/>
-          <w:sz w:val="18"/>
-          <w:szCs w:val="18"/>
-        </w:rPr>
-        <w:instrText>HYPERLINK "https://github.com/DarkRajeshow/GAD-builder"</w:instrText>
+        <w:instrText>HYPERLINK "https://github.com/DarkRajeshow/GAD-Test"</w:instrText>
       </w:r>
       <w:r>
         <w:rPr>
@@ -1789,47 +1736,17 @@
           <w:sz w:val="18"/>
           <w:szCs w:val="18"/>
         </w:rPr>
-        <w:t>:</w:t>
-      </w:r>
-      <w:r>
-        <w:rPr>
-          <w:rFonts w:ascii="Karla" w:hAnsi="Karla" w:cs="Calibri"/>
-          <w:b/>
-          <w:bCs/>
-          <w:sz w:val="18"/>
-          <w:szCs w:val="18"/>
-        </w:rPr>
-        <w:t xml:space="preserve"> </w:t>
-      </w:r>
-      <w:r>
-        <w:rPr>
-          <w:rFonts w:ascii="Karla" w:hAnsi="Karla" w:cs="Calibri"/>
-          <w:b/>
-          <w:bCs/>
-          <w:sz w:val="18"/>
-          <w:szCs w:val="18"/>
-        </w:rPr>
-        <w:t>Your All-in-One College Scheduling Too</w:t>
-      </w:r>
-      <w:r>
-        <w:rPr>
-          <w:rFonts w:ascii="Karla" w:hAnsi="Karla" w:cs="Calibri"/>
-          <w:b/>
-          <w:bCs/>
-          <w:sz w:val="18"/>
-          <w:szCs w:val="18"/>
-        </w:rPr>
-        <w:t xml:space="preserve">l </w:t>
-      </w:r>
-      <w:r>
-        <w:rPr>
-          <w:rFonts w:ascii="Karla" w:hAnsi="Karla" w:cs="Calibri"/>
-          <w:b/>
-          <w:bCs/>
-          <w:sz w:val="18"/>
-          <w:szCs w:val="18"/>
-        </w:rPr>
-        <w:t>(Freelance Project)</w:t>
+        <w:t>: Your All-in-One College Scheduling Too</w:t>
+      </w:r>
+      <w:r>
+        <w:rPr>
+          <w:rFonts w:ascii="Karla" w:hAnsi="Karla" w:cs="Calibri"/>
+          <w:b/>
+          <w:bCs/>
+          <w:sz w:val="18"/>
+          <w:szCs w:val="18"/>
+        </w:rPr>
+        <w:t>l (Freelance Project)</w:t>
       </w:r>
     </w:p>
     <w:p>
@@ -2140,7 +2057,7 @@
           <w:szCs w:val="18"/>
         </w:rPr>
       </w:pPr>
-      <w:hyperlink r:id="rId13">
+      <w:hyperlink r:id="rId12">
         <w:r>
           <w:rPr>
             <w:rFonts w:ascii="Karla" w:hAnsi="Karla" w:cs="Calibri"/>
@@ -2187,7 +2104,7 @@
         </w:rPr>
         <w:t xml:space="preserve"> | </w:t>
       </w:r>
-      <w:hyperlink r:id="rId14">
+      <w:hyperlink r:id="rId13">
         <w:r>
           <w:rPr>
             <w:rFonts w:ascii="Karla" w:hAnsi="Karla" w:cs="Calibri"/>
@@ -2413,7 +2330,7 @@
           <w:szCs w:val="18"/>
         </w:rPr>
       </w:pPr>
-      <w:hyperlink r:id="rId15">
+      <w:hyperlink r:id="rId14">
         <w:r>
           <w:rPr>
             <w:rFonts w:ascii="Karla" w:hAnsi="Karla" w:cs="Calibri"/>
@@ -2437,7 +2354,7 @@
         </w:rPr>
         <w:t xml:space="preserve"> | </w:t>
       </w:r>
-      <w:hyperlink r:id="rId16">
+      <w:hyperlink r:id="rId15">
         <w:r>
           <w:rPr>
             <w:rFonts w:ascii="Karla" w:hAnsi="Karla" w:cs="Calibri"/>
@@ -2447,7 +2364,18 @@
             <w:sz w:val="18"/>
             <w:szCs w:val="18"/>
           </w:rPr>
-          <w:t>Repo Link</w:t>
+          <w:t>Repo Li</w:t>
+        </w:r>
+        <w:r>
+          <w:rPr>
+            <w:rFonts w:ascii="Karla" w:hAnsi="Karla" w:cs="Calibri"/>
+            <w:b/>
+            <w:bCs/>
+            <w:color w:val="1F497D" w:themeColor="text2"/>
+            <w:sz w:val="18"/>
+            <w:szCs w:val="18"/>
+          </w:rPr>
+          <w:t>nk</w:t>
         </w:r>
       </w:hyperlink>
     </w:p>
@@ -6691,14 +6619,14 @@
   <w:abstractNum w:abstractNumId="31" w15:restartNumberingAfterBreak="0">
     <w:nsid w:val="739155BC"/>
     <w:multiLevelType w:val="hybridMultilevel"/>
-    <w:tmpl w:val="A04E380A"/>
-    <w:lvl w:ilvl="0" w:tplc="40090001">
+    <w:tmpl w:val="243A163C"/>
+    <w:lvl w:ilvl="0" w:tplc="9940D9EA">
       <w:start w:val="1"/>
       <w:numFmt w:val="bullet"/>
       <w:lvlText w:val=""/>
       <w:lvlJc w:val="left"/>
       <w:pPr>
-        <w:ind w:left="360" w:hanging="360"/>
+        <w:ind w:left="227" w:hanging="227"/>
       </w:pPr>
       <w:rPr>
         <w:rFonts w:ascii="Symbol" w:hAnsi="Symbol" w:hint="default"/>
@@ -7522,6 +7450,7 @@
   <w:style w:type="character" w:default="1" w:styleId="DefaultParagraphFont">
     <w:name w:val="Default Paragraph Font"/>
     <w:uiPriority w:val="1"/>
+    <w:semiHidden/>
     <w:unhideWhenUsed/>
   </w:style>
   <w:style w:type="table" w:default="1" w:styleId="TableNormal">

</xml_diff>